<commit_message>
adding missing db file
</commit_message>
<xml_diff>
--- a/Deliverables/UnitTest_Manual.docx
+++ b/Deliverables/UnitTest_Manual.docx
@@ -59,23 +59,7 @@
           <w:sz w:val="32"/>
           <w:lang w:val="en-US"/>
         </w:rPr>
-        <w:t xml:space="preserve">he git repository to </w:t>
-      </w:r>
-      <w:proofErr w:type="gramStart"/>
-      <w:r>
-        <w:rPr>
-          <w:sz w:val="32"/>
-          <w:lang w:val="en-US"/>
-        </w:rPr>
-        <w:t>a</w:t>
-      </w:r>
-      <w:proofErr w:type="gramEnd"/>
-      <w:r>
-        <w:rPr>
-          <w:sz w:val="32"/>
-          <w:lang w:val="en-US"/>
-        </w:rPr>
-        <w:t xml:space="preserve"> application server, preferably in a XAMPP server</w:t>
+        <w:t>he git repository to a application server, preferably in a XAMPP server</w:t>
       </w:r>
     </w:p>
     <w:p>
@@ -95,39 +79,30 @@
           <w:sz w:val="32"/>
           <w:lang w:val="en-US"/>
         </w:rPr>
-        <w:t>Also, import the “</w:t>
-      </w:r>
-      <w:proofErr w:type="spellStart"/>
-      <w:r>
-        <w:rPr>
-          <w:sz w:val="32"/>
-          <w:lang w:val="en-US"/>
-        </w:rPr>
-        <w:t>saitow_testcase</w:t>
-      </w:r>
-      <w:proofErr w:type="spellEnd"/>
-      <w:r>
-        <w:rPr>
-          <w:sz w:val="32"/>
-          <w:lang w:val="en-US"/>
-        </w:rPr>
-        <w:t xml:space="preserve">” database into your local </w:t>
-      </w:r>
-      <w:proofErr w:type="spellStart"/>
-      <w:r>
-        <w:rPr>
-          <w:sz w:val="32"/>
-          <w:lang w:val="en-US"/>
-        </w:rPr>
-        <w:t>mysql</w:t>
-      </w:r>
-      <w:proofErr w:type="spellEnd"/>
-      <w:r>
-        <w:rPr>
-          <w:sz w:val="32"/>
-          <w:lang w:val="en-US"/>
-        </w:rPr>
-        <w:t xml:space="preserve"> server, it contains initial 2 products for the purpose of testing</w:t>
+        <w:t>Also, import the “saitow_testcase” database into your local mysql server</w:t>
+      </w:r>
+      <w:r>
+        <w:rPr>
+          <w:sz w:val="32"/>
+          <w:lang w:val="en-US"/>
+        </w:rPr>
+        <w:t xml:space="preserve"> (present in the “Database” folder in the repository root folder</w:t>
+      </w:r>
+      <w:bookmarkStart w:id="0" w:name="_GoBack"/>
+      <w:bookmarkEnd w:id="0"/>
+      <w:r>
+        <w:rPr>
+          <w:sz w:val="32"/>
+          <w:lang w:val="en-US"/>
+        </w:rPr>
+        <w:t>)</w:t>
+      </w:r>
+      <w:r>
+        <w:rPr>
+          <w:sz w:val="32"/>
+          <w:lang w:val="en-US"/>
+        </w:rPr>
+        <w:t>, it contains initial 2 products for the purpose of testing</w:t>
       </w:r>
     </w:p>
     <w:p>
@@ -147,52 +122,16 @@
           <w:sz w:val="32"/>
           <w:lang w:val="en-US"/>
         </w:rPr>
-        <w:t xml:space="preserve">Navigate to the </w:t>
-      </w:r>
-      <w:proofErr w:type="gramStart"/>
-      <w:r>
-        <w:rPr>
-          <w:sz w:val="32"/>
-          <w:lang w:val="en-US"/>
-        </w:rPr>
-        <w:t>corresponding .</w:t>
-      </w:r>
-      <w:proofErr w:type="gramEnd"/>
-      <w:r>
-        <w:rPr>
-          <w:sz w:val="32"/>
-          <w:lang w:val="en-US"/>
-        </w:rPr>
-        <w:t>/</w:t>
-      </w:r>
-      <w:proofErr w:type="spellStart"/>
+        <w:t>Navigate to the corresponding ./</w:t>
+      </w:r>
       <w:r>
         <w:rPr>
           <w:b/>
           <w:sz w:val="32"/>
           <w:lang w:val="en-US"/>
         </w:rPr>
-        <w:t>MVC_App</w:t>
-      </w:r>
-      <w:proofErr w:type="spellEnd"/>
-      <w:r>
-        <w:rPr>
-          <w:b/>
-          <w:sz w:val="32"/>
-          <w:lang w:val="en-US"/>
-        </w:rPr>
-        <w:t>/public/Home/</w:t>
-      </w:r>
-      <w:proofErr w:type="spellStart"/>
-      <w:r>
-        <w:rPr>
-          <w:b/>
-          <w:sz w:val="32"/>
-          <w:lang w:val="en-US"/>
-        </w:rPr>
-        <w:t>searchProducts</w:t>
-      </w:r>
-      <w:proofErr w:type="spellEnd"/>
+        <w:t>MVC_App/public/Home/searchProducts</w:t>
+      </w:r>
       <w:r>
         <w:rPr>
           <w:sz w:val="32"/>
@@ -287,23 +226,7 @@
           <w:sz w:val="32"/>
           <w:lang w:val="en-US"/>
         </w:rPr>
-        <w:t xml:space="preserve">Enter a </w:t>
-      </w:r>
-      <w:proofErr w:type="gramStart"/>
-      <w:r>
-        <w:rPr>
-          <w:sz w:val="32"/>
-          <w:lang w:val="en-US"/>
-        </w:rPr>
-        <w:t>search criteria</w:t>
-      </w:r>
-      <w:proofErr w:type="gramEnd"/>
-      <w:r>
-        <w:rPr>
-          <w:sz w:val="32"/>
-          <w:lang w:val="en-US"/>
-        </w:rPr>
-        <w:t xml:space="preserve"> such as ID, Manufacturer, Name or price range, and click on “search” (click below screenshot for results).</w:t>
+        <w:t>Enter a search criteria such as ID, Manufacturer, Name or price range, and click on “search” (click below screenshot for results).</w:t>
       </w:r>
     </w:p>
     <w:p>
@@ -372,6 +295,7 @@
           <w:sz w:val="32"/>
           <w:lang w:val="en-US"/>
         </w:rPr>
+        <w:lastRenderedPageBreak/>
         <w:t>Individual product in the result section is clickable</w:t>
       </w:r>
     </w:p>
@@ -392,7 +316,6 @@
           <w:sz w:val="32"/>
           <w:lang w:val="en-US"/>
         </w:rPr>
-        <w:lastRenderedPageBreak/>
         <w:t>Clicking on a product navigates to product details page (refer screenshot)</w:t>
       </w:r>
     </w:p>
@@ -473,8 +396,6 @@
           <w:lang w:val="en-US"/>
         </w:rPr>
       </w:pPr>
-      <w:bookmarkStart w:id="0" w:name="_GoBack"/>
-      <w:bookmarkEnd w:id="0"/>
     </w:p>
     <w:sectPr>
       <w:pgSz w:w="11906" w:h="16838"/>

</xml_diff>